<commit_message>
Add dtPlanned into Task
</commit_message>
<xml_diff>
--- a/Проект общее.docx
+++ b/Проект общее.docx
@@ -57,7 +57,6 @@
         <w:ind w:firstLine="709"/>
         <w:rPr>
           <w:rFonts w:ascii="Times New Roman" w:hAnsi="Times New Roman" w:cs="Times New Roman"/>
-          <w:lang w:val="en-US"/>
         </w:rPr>
       </w:pPr>
       <w:r>
@@ -77,7 +76,6 @@
       <w:r>
         <w:rPr>
           <w:rFonts w:ascii="Times New Roman" w:hAnsi="Times New Roman" w:cs="Times New Roman"/>
-          <w:lang w:val="en-US"/>
         </w:rPr>
         <w:t xml:space="preserve">, </w:t>
       </w:r>
@@ -86,14 +84,46 @@
           <w:rFonts w:ascii="Times New Roman" w:hAnsi="Times New Roman" w:cs="Times New Roman"/>
           <w:lang w:val="en-US"/>
         </w:rPr>
-        <w:t>Css, javascript</w:t>
-      </w:r>
-      <w:r>
-        <w:rPr>
-          <w:rFonts w:ascii="Times New Roman" w:hAnsi="Times New Roman" w:cs="Times New Roman"/>
-          <w:lang w:val="en-US"/>
-        </w:rPr>
-        <w:t xml:space="preserve"> + Vue.js</w:t>
+        <w:t>Css</w:t>
+      </w:r>
+      <w:r>
+        <w:rPr>
+          <w:rFonts w:ascii="Times New Roman" w:hAnsi="Times New Roman" w:cs="Times New Roman"/>
+        </w:rPr>
+        <w:t xml:space="preserve">, </w:t>
+      </w:r>
+      <w:r>
+        <w:rPr>
+          <w:rFonts w:ascii="Times New Roman" w:hAnsi="Times New Roman" w:cs="Times New Roman"/>
+          <w:lang w:val="en-US"/>
+        </w:rPr>
+        <w:t>javascript</w:t>
+      </w:r>
+      <w:r>
+        <w:rPr>
+          <w:rFonts w:ascii="Times New Roman" w:hAnsi="Times New Roman" w:cs="Times New Roman"/>
+        </w:rPr>
+        <w:t xml:space="preserve"> + </w:t>
+      </w:r>
+      <w:r>
+        <w:rPr>
+          <w:rFonts w:ascii="Times New Roman" w:hAnsi="Times New Roman" w:cs="Times New Roman"/>
+          <w:lang w:val="en-US"/>
+        </w:rPr>
+        <w:t>Vue</w:t>
+      </w:r>
+      <w:r>
+        <w:rPr>
+          <w:rFonts w:ascii="Times New Roman" w:hAnsi="Times New Roman" w:cs="Times New Roman"/>
+        </w:rPr>
+        <w:t>.</w:t>
+      </w:r>
+      <w:r>
+        <w:rPr>
+          <w:rFonts w:ascii="Times New Roman" w:hAnsi="Times New Roman" w:cs="Times New Roman"/>
+          <w:lang w:val="en-US"/>
+        </w:rPr>
+        <w:t>js</w:t>
       </w:r>
     </w:p>
     <w:p>
@@ -184,25 +214,7 @@
         <w:rPr>
           <w:rFonts w:ascii="Times New Roman" w:hAnsi="Times New Roman" w:cs="Times New Roman"/>
         </w:rPr>
-        <w:t>Лешка</w:t>
-      </w:r>
-      <w:r>
-        <w:rPr>
-          <w:rFonts w:ascii="Times New Roman" w:hAnsi="Times New Roman" w:cs="Times New Roman"/>
-        </w:rPr>
-        <w:t xml:space="preserve"> ( + </w:t>
-      </w:r>
-      <w:r>
-        <w:rPr>
-          <w:rFonts w:ascii="Times New Roman" w:hAnsi="Times New Roman" w:cs="Times New Roman"/>
-        </w:rPr>
-        <w:t>Артем</w:t>
-      </w:r>
-      <w:r>
-        <w:rPr>
-          <w:rFonts w:ascii="Times New Roman" w:hAnsi="Times New Roman" w:cs="Times New Roman"/>
-        </w:rPr>
-        <w:t>)</w:t>
+        <w:t>Гоша</w:t>
       </w:r>
     </w:p>
     <w:p>
@@ -259,18 +271,6 @@
         <w:rPr>
           <w:rFonts w:ascii="Times New Roman" w:hAnsi="Times New Roman" w:cs="Times New Roman"/>
         </w:rPr>
-        <w:t xml:space="preserve">, </w:t>
-      </w:r>
-      <w:r>
-        <w:rPr>
-          <w:rFonts w:ascii="Times New Roman" w:hAnsi="Times New Roman" w:cs="Times New Roman"/>
-        </w:rPr>
-        <w:t>Лешка</w:t>
-      </w:r>
-      <w:r>
-        <w:rPr>
-          <w:rFonts w:ascii="Times New Roman" w:hAnsi="Times New Roman" w:cs="Times New Roman"/>
-        </w:rPr>
         <w:t xml:space="preserve"> </w:t>
       </w:r>
     </w:p>
@@ -307,18 +307,6 @@
           <w:rFonts w:ascii="Times New Roman" w:hAnsi="Times New Roman" w:cs="Times New Roman"/>
         </w:rPr>
         <w:t>Гоша</w:t>
-      </w:r>
-      <w:r>
-        <w:rPr>
-          <w:rFonts w:ascii="Times New Roman" w:hAnsi="Times New Roman" w:cs="Times New Roman"/>
-        </w:rPr>
-        <w:t xml:space="preserve">, </w:t>
-      </w:r>
-      <w:r>
-        <w:rPr>
-          <w:rFonts w:ascii="Times New Roman" w:hAnsi="Times New Roman" w:cs="Times New Roman"/>
-        </w:rPr>
-        <w:t>Лешка</w:t>
       </w:r>
     </w:p>
     <w:p>

</xml_diff>